<commit_message>
Refactor code for training model and saving it
</commit_message>
<xml_diff>
--- a/Reports Data/Prateek B.Tech. Capstone Project ACSE0859 Report Sample (1).docx
+++ b/Reports Data/Prateek B.Tech. Capstone Project ACSE0859 Report Sample (1).docx
@@ -3207,6 +3207,8 @@
         <w:rPr>
           <w:rFonts w:ascii="Times New Roman" w:eastAsia="Calibri" w:hAnsi="Times New Roman" w:cs="Times New Roman"/>
           <w:bCs/>
+          <w:i/>
+          <w:iCs/>
           <w:noProof/>
           <w:color w:val="auto"/>
           <w:sz w:val="24"/>
@@ -3223,8 +3225,6 @@
         <w:rPr>
           <w:rFonts w:eastAsiaTheme="minorHAnsi"/>
           <w:b/>
-          <w:i/>
-          <w:iCs/>
           <w:lang w:val="en-US"/>
         </w:rPr>
       </w:sdtEndPr>
@@ -6280,27 +6280,7 @@
                 <w:sz w:val="24"/>
                 <w:szCs w:val="24"/>
               </w:rPr>
-              <w:t xml:space="preserve">5.4Contributions to </w:t>
-            </w:r>
-            <w:r>
-              <w:rPr>
-                <w:rStyle w:val="Hyperlink"/>
-                <w:rFonts w:ascii="Times New Roman" w:hAnsi="Times New Roman" w:cs="Times New Roman"/>
-                <w:noProof/>
-                <w:sz w:val="24"/>
-                <w:szCs w:val="24"/>
-              </w:rPr>
-              <w:t>S</w:t>
-            </w:r>
-            <w:r>
-              <w:rPr>
-                <w:rStyle w:val="Hyperlink"/>
-                <w:rFonts w:ascii="Times New Roman" w:hAnsi="Times New Roman" w:cs="Times New Roman"/>
-                <w:noProof/>
-                <w:sz w:val="24"/>
-                <w:szCs w:val="24"/>
-              </w:rPr>
-              <w:t>uicide Prevention:</w:t>
+              <w:t>5.4Contributions to Suicide Prevention:</w:t>
             </w:r>
             <w:r>
               <w:rPr>
@@ -15023,6 +15003,8 @@
     </w:p>
     <w:p>
       <w:pPr>
+        <w:ind w:left="810"/>
+        <w:jc w:val="both"/>
         <w:rPr>
           <w:rFonts w:ascii="Times New Roman" w:hAnsi="Times New Roman" w:cs="Times New Roman"/>
           <w:sz w:val="24"/>
@@ -15036,7 +15018,417 @@
           <w:szCs w:val="24"/>
         </w:rPr>
         <w:lastRenderedPageBreak/>
-        <w:tab/>
+        <w:t xml:space="preserve">For instance, the presence of words or phrases related to hopelessness, death, or self-harm could be flagged as potential warning signs. Additionally, machine learning models can be trained on large datasets of text data, including social media posts, online forums, and crisis hotline transcripts, to learn the linguistic patterns associated with suicidal </w:t>
+      </w:r>
+      <w:r>
+        <w:rPr>
+          <w:rFonts w:ascii="Times New Roman" w:hAnsi="Times New Roman" w:cs="Times New Roman"/>
+          <w:sz w:val="24"/>
+          <w:szCs w:val="24"/>
+        </w:rPr>
+        <w:t>behaviour</w:t>
+      </w:r>
+      <w:r>
+        <w:rPr>
+          <w:rFonts w:ascii="Times New Roman" w:hAnsi="Times New Roman" w:cs="Times New Roman"/>
+          <w:sz w:val="24"/>
+          <w:szCs w:val="24"/>
+        </w:rPr>
+        <w:t xml:space="preserve">. </w:t>
+      </w:r>
+      <w:r>
+        <w:rPr>
+          <w:rFonts w:ascii="Times New Roman" w:hAnsi="Times New Roman" w:cs="Times New Roman"/>
+          <w:sz w:val="24"/>
+          <w:szCs w:val="24"/>
+        </w:rPr>
+        <w:t xml:space="preserve">Another important aspect of suicide detection involves the integration of data from multiple sources and disciplines. Medical records, </w:t>
+      </w:r>
+      <w:r>
+        <w:rPr>
+          <w:rFonts w:ascii="Times New Roman" w:hAnsi="Times New Roman" w:cs="Times New Roman"/>
+          <w:sz w:val="24"/>
+          <w:szCs w:val="24"/>
+        </w:rPr>
+        <w:t>Behavioral</w:t>
+      </w:r>
+      <w:r>
+        <w:rPr>
+          <w:rFonts w:ascii="Times New Roman" w:hAnsi="Times New Roman" w:cs="Times New Roman"/>
+          <w:sz w:val="24"/>
+          <w:szCs w:val="24"/>
+        </w:rPr>
+        <w:t xml:space="preserve"> health assessments, social media activity, and demographic information may all provide valuable insights into an individual's risk of suicidal </w:t>
+      </w:r>
+      <w:r>
+        <w:rPr>
+          <w:rFonts w:ascii="Times New Roman" w:hAnsi="Times New Roman" w:cs="Times New Roman"/>
+          <w:sz w:val="24"/>
+          <w:szCs w:val="24"/>
+        </w:rPr>
+        <w:t>behaviour</w:t>
+      </w:r>
+      <w:r>
+        <w:rPr>
+          <w:rFonts w:ascii="Times New Roman" w:hAnsi="Times New Roman" w:cs="Times New Roman"/>
+          <w:sz w:val="24"/>
+          <w:szCs w:val="24"/>
+        </w:rPr>
+        <w:t xml:space="preserve">. By aggregating and </w:t>
+      </w:r>
+      <w:r>
+        <w:rPr>
+          <w:rFonts w:ascii="Times New Roman" w:hAnsi="Times New Roman" w:cs="Times New Roman"/>
+          <w:sz w:val="24"/>
+          <w:szCs w:val="24"/>
+        </w:rPr>
+        <w:t>analysing</w:t>
+      </w:r>
+      <w:r>
+        <w:rPr>
+          <w:rFonts w:ascii="Times New Roman" w:hAnsi="Times New Roman" w:cs="Times New Roman"/>
+          <w:sz w:val="24"/>
+          <w:szCs w:val="24"/>
+        </w:rPr>
+        <w:t xml:space="preserve"> data from diverse sources, suicide detection systems can generate more comprehensive risk profiles and enhance the accuracy of risk assessments.</w:t>
+      </w:r>
+    </w:p>
+    <w:p>
+      <w:pPr>
+        <w:ind w:left="810"/>
+        <w:jc w:val="both"/>
+        <w:rPr>
+          <w:rFonts w:ascii="Times New Roman" w:hAnsi="Times New Roman" w:cs="Times New Roman"/>
+          <w:sz w:val="24"/>
+          <w:szCs w:val="24"/>
+        </w:rPr>
+      </w:pPr>
+      <w:r>
+        <w:rPr>
+          <w:rFonts w:ascii="Times New Roman" w:hAnsi="Times New Roman" w:cs="Times New Roman"/>
+          <w:sz w:val="24"/>
+          <w:szCs w:val="24"/>
+        </w:rPr>
+        <w:t xml:space="preserve">This multidisciplinary approach recognizes that suicidal </w:t>
+      </w:r>
+      <w:r>
+        <w:rPr>
+          <w:rFonts w:ascii="Times New Roman" w:hAnsi="Times New Roman" w:cs="Times New Roman"/>
+          <w:sz w:val="24"/>
+          <w:szCs w:val="24"/>
+        </w:rPr>
+        <w:t>behaviour</w:t>
+      </w:r>
+      <w:r>
+        <w:rPr>
+          <w:rFonts w:ascii="Times New Roman" w:hAnsi="Times New Roman" w:cs="Times New Roman"/>
+          <w:sz w:val="24"/>
+          <w:szCs w:val="24"/>
+        </w:rPr>
+        <w:t xml:space="preserve"> is influenced by a complex interplay of biological, psychological, social, and environmental factors. By combining data from various domains, such as medical history, mental health assessments, social interactions, and life events, a more holistic understanding of an individual's risk can be achieved.</w:t>
+      </w:r>
+    </w:p>
+    <w:p>
+      <w:pPr>
+        <w:ind w:left="810"/>
+        <w:jc w:val="both"/>
+        <w:rPr>
+          <w:rFonts w:ascii="Times New Roman" w:hAnsi="Times New Roman" w:cs="Times New Roman"/>
+          <w:sz w:val="24"/>
+          <w:szCs w:val="24"/>
+        </w:rPr>
+      </w:pPr>
+      <w:r>
+        <w:rPr>
+          <w:rFonts w:ascii="Times New Roman" w:hAnsi="Times New Roman" w:cs="Times New Roman"/>
+          <w:sz w:val="24"/>
+          <w:szCs w:val="24"/>
+        </w:rPr>
+        <w:t>For example, electronic health records (EHRs) can provide valuable information about an individual's medical history, including diagnoses of mental health conditions, prescribed medications, and previous hospitalizations or suicide attempts. Additionally, data from social media platforms can offer insights into an individual's emotional state, social interactions, and potential risk factors, such as expressions of hopelessness or isolation.</w:t>
+      </w:r>
+    </w:p>
+    <w:p>
+      <w:pPr>
+        <w:ind w:left="810"/>
+        <w:jc w:val="both"/>
+        <w:rPr>
+          <w:rFonts w:ascii="Times New Roman" w:hAnsi="Times New Roman" w:cs="Times New Roman"/>
+          <w:sz w:val="24"/>
+          <w:szCs w:val="24"/>
+        </w:rPr>
+      </w:pPr>
+      <w:r>
+        <w:rPr>
+          <w:rFonts w:ascii="Times New Roman" w:hAnsi="Times New Roman" w:cs="Times New Roman"/>
+          <w:sz w:val="24"/>
+          <w:szCs w:val="24"/>
+        </w:rPr>
+        <w:t xml:space="preserve">The integration of these diverse data sources requires advanced data analytics techniques, such as machine learning algorithms and predictive </w:t>
+      </w:r>
+      <w:r>
+        <w:rPr>
+          <w:rFonts w:ascii="Times New Roman" w:hAnsi="Times New Roman" w:cs="Times New Roman"/>
+          <w:sz w:val="24"/>
+          <w:szCs w:val="24"/>
+        </w:rPr>
+        <w:t>modelling</w:t>
+      </w:r>
+      <w:r>
+        <w:rPr>
+          <w:rFonts w:ascii="Times New Roman" w:hAnsi="Times New Roman" w:cs="Times New Roman"/>
+          <w:sz w:val="24"/>
+          <w:szCs w:val="24"/>
+        </w:rPr>
+        <w:t xml:space="preserve">, to identify patterns and correlations that may be indicative of suicide risk. By leveraging the power of big data and computational methods, suicide detection systems can process and </w:t>
+      </w:r>
+      <w:r>
+        <w:rPr>
+          <w:rFonts w:ascii="Times New Roman" w:hAnsi="Times New Roman" w:cs="Times New Roman"/>
+          <w:sz w:val="24"/>
+          <w:szCs w:val="24"/>
+        </w:rPr>
+        <w:t>analyse</w:t>
+      </w:r>
+      <w:r>
+        <w:rPr>
+          <w:rFonts w:ascii="Times New Roman" w:hAnsi="Times New Roman" w:cs="Times New Roman"/>
+          <w:sz w:val="24"/>
+          <w:szCs w:val="24"/>
+        </w:rPr>
+        <w:t xml:space="preserve"> vast amounts of information to generate more accurate and actionable risk assessments.</w:t>
+      </w:r>
+    </w:p>
+    <w:p>
+      <w:pPr>
+        <w:ind w:left="810"/>
+        <w:jc w:val="both"/>
+        <w:rPr>
+          <w:rFonts w:ascii="Times New Roman" w:hAnsi="Times New Roman" w:cs="Times New Roman"/>
+          <w:sz w:val="24"/>
+          <w:szCs w:val="24"/>
+        </w:rPr>
+      </w:pPr>
+      <w:r>
+        <w:rPr>
+          <w:rFonts w:ascii="Times New Roman" w:hAnsi="Times New Roman" w:cs="Times New Roman"/>
+          <w:sz w:val="24"/>
+          <w:szCs w:val="24"/>
+        </w:rPr>
+        <w:t>Once potential indicators of suicide risk have been identified, intervention strategies can be implemented to provide support and assistance to individuals in crisis. This may involve connecting individuals with mental health resources, crisis hotlines, or support networks, as well as implementing safety plans or interventions to mitigate immediate risk. Early detection and intervention are crucial in preventing suicides and ensuring that individuals at risk receive the help and support they need to stay safe.</w:t>
+      </w:r>
+    </w:p>
+    <w:p>
+      <w:pPr>
+        <w:ind w:left="810"/>
+        <w:jc w:val="both"/>
+        <w:rPr>
+          <w:rFonts w:ascii="Times New Roman" w:hAnsi="Times New Roman" w:cs="Times New Roman"/>
+          <w:sz w:val="24"/>
+          <w:szCs w:val="24"/>
+        </w:rPr>
+      </w:pPr>
+      <w:r>
+        <w:rPr>
+          <w:rFonts w:ascii="Times New Roman" w:hAnsi="Times New Roman" w:cs="Times New Roman"/>
+          <w:sz w:val="24"/>
+          <w:szCs w:val="24"/>
+        </w:rPr>
+        <w:t>Intervention strategies for individuals identified as being at risk of suicide may include a range of approaches tailored to the individual's specific needs and circumstances. For those experiencing acute suicidal ideation or imminent risk, emergency interventions such as hospitalization or crisis stabilization may be necessary to ensure their immediate safety.</w:t>
+      </w:r>
+    </w:p>
+    <w:p>
+      <w:pPr>
+        <w:ind w:left="810"/>
+        <w:jc w:val="both"/>
+        <w:rPr>
+          <w:rFonts w:ascii="Times New Roman" w:hAnsi="Times New Roman" w:cs="Times New Roman"/>
+          <w:sz w:val="24"/>
+          <w:szCs w:val="24"/>
+        </w:rPr>
+      </w:pPr>
+      <w:r>
+        <w:rPr>
+          <w:rFonts w:ascii="Times New Roman" w:hAnsi="Times New Roman" w:cs="Times New Roman"/>
+          <w:sz w:val="24"/>
+          <w:szCs w:val="24"/>
+        </w:rPr>
+        <w:t xml:space="preserve">In less severe cases, outpatient mental health services, such as therapy or </w:t>
+      </w:r>
+      <w:r>
+        <w:rPr>
+          <w:rFonts w:ascii="Times New Roman" w:hAnsi="Times New Roman" w:cs="Times New Roman"/>
+          <w:sz w:val="24"/>
+          <w:szCs w:val="24"/>
+        </w:rPr>
+        <w:t>counselling</w:t>
+      </w:r>
+      <w:r>
+        <w:rPr>
+          <w:rFonts w:ascii="Times New Roman" w:hAnsi="Times New Roman" w:cs="Times New Roman"/>
+          <w:sz w:val="24"/>
+          <w:szCs w:val="24"/>
+        </w:rPr>
+        <w:t>, can be provided to address underlying mental health issues and develop coping strategies. Cognitive-</w:t>
+      </w:r>
+      <w:r>
+        <w:rPr>
+          <w:rFonts w:ascii="Times New Roman" w:hAnsi="Times New Roman" w:cs="Times New Roman"/>
+          <w:sz w:val="24"/>
+          <w:szCs w:val="24"/>
+        </w:rPr>
+        <w:t>Behavioral</w:t>
+      </w:r>
+      <w:r>
+        <w:rPr>
+          <w:rFonts w:ascii="Times New Roman" w:hAnsi="Times New Roman" w:cs="Times New Roman"/>
+          <w:sz w:val="24"/>
+          <w:szCs w:val="24"/>
+        </w:rPr>
+        <w:t xml:space="preserve"> therapy (CBT) and dialectical </w:t>
+      </w:r>
+      <w:r>
+        <w:rPr>
+          <w:rFonts w:ascii="Times New Roman" w:hAnsi="Times New Roman" w:cs="Times New Roman"/>
+          <w:sz w:val="24"/>
+          <w:szCs w:val="24"/>
+        </w:rPr>
+        <w:t>behaviour</w:t>
+      </w:r>
+      <w:r>
+        <w:rPr>
+          <w:rFonts w:ascii="Times New Roman" w:hAnsi="Times New Roman" w:cs="Times New Roman"/>
+          <w:sz w:val="24"/>
+          <w:szCs w:val="24"/>
+        </w:rPr>
+        <w:t xml:space="preserve"> therapy (DBT) are evidence-based approaches that have been shown to be effective in reducing suicidal thoughts and </w:t>
+      </w:r>
+      <w:r>
+        <w:rPr>
+          <w:rFonts w:ascii="Times New Roman" w:hAnsi="Times New Roman" w:cs="Times New Roman"/>
+          <w:sz w:val="24"/>
+          <w:szCs w:val="24"/>
+        </w:rPr>
+        <w:t>behaviours</w:t>
+      </w:r>
+      <w:r>
+        <w:rPr>
+          <w:rFonts w:ascii="Times New Roman" w:hAnsi="Times New Roman" w:cs="Times New Roman"/>
+          <w:sz w:val="24"/>
+          <w:szCs w:val="24"/>
+        </w:rPr>
+        <w:t>.</w:t>
+      </w:r>
+    </w:p>
+    <w:p>
+      <w:pPr>
+        <w:ind w:left="810"/>
+        <w:jc w:val="both"/>
+        <w:rPr>
+          <w:rFonts w:ascii="Times New Roman" w:hAnsi="Times New Roman" w:cs="Times New Roman"/>
+          <w:sz w:val="24"/>
+          <w:szCs w:val="24"/>
+        </w:rPr>
+      </w:pPr>
+      <w:r>
+        <w:rPr>
+          <w:rFonts w:ascii="Times New Roman" w:hAnsi="Times New Roman" w:cs="Times New Roman"/>
+          <w:sz w:val="24"/>
+          <w:szCs w:val="24"/>
+        </w:rPr>
+        <w:t>Additionally, support networks and peer-based interventions can play a crucial role in suicide prevention. Connecting individuals with supportive communities, whether in-person or online, can provide a sense of belonging and reduce feelings of isolation, which are often contributing factors to suicidal ideation.</w:t>
+      </w:r>
+    </w:p>
+    <w:p>
+      <w:pPr>
+        <w:ind w:left="810"/>
+        <w:jc w:val="both"/>
+        <w:rPr>
+          <w:rFonts w:ascii="Times New Roman" w:hAnsi="Times New Roman" w:cs="Times New Roman"/>
+          <w:sz w:val="24"/>
+          <w:szCs w:val="24"/>
+        </w:rPr>
+      </w:pPr>
+      <w:r>
+        <w:rPr>
+          <w:rFonts w:ascii="Times New Roman" w:hAnsi="Times New Roman" w:cs="Times New Roman"/>
+          <w:sz w:val="24"/>
+          <w:szCs w:val="24"/>
+        </w:rPr>
+        <w:lastRenderedPageBreak/>
+        <w:t>Importantly, intervention strategies should also involve the development of personalized safety plans that outline specific actions an individual can take when experiencing suicidal thoughts or urges. These plans may include identifying sources of support, removing access to lethal means, and developing coping strategies for managing distress.</w:t>
+      </w:r>
+    </w:p>
+    <w:p>
+      <w:pPr>
+        <w:ind w:left="810"/>
+        <w:jc w:val="both"/>
+        <w:rPr>
+          <w:rFonts w:ascii="Times New Roman" w:hAnsi="Times New Roman" w:cs="Times New Roman"/>
+          <w:sz w:val="24"/>
+          <w:szCs w:val="24"/>
+        </w:rPr>
+      </w:pPr>
+      <w:r>
+        <w:rPr>
+          <w:rFonts w:ascii="Times New Roman" w:hAnsi="Times New Roman" w:cs="Times New Roman"/>
+          <w:sz w:val="24"/>
+          <w:szCs w:val="24"/>
+        </w:rPr>
+        <w:t xml:space="preserve">However, it is crucial to acknowledge the ethical considerations and potential limitations associated with suicide detection and intervention efforts. Privacy and consent issues must be carefully addressed, particularly when collecting and </w:t>
+      </w:r>
+      <w:r>
+        <w:rPr>
+          <w:rFonts w:ascii="Times New Roman" w:hAnsi="Times New Roman" w:cs="Times New Roman"/>
+          <w:sz w:val="24"/>
+          <w:szCs w:val="24"/>
+        </w:rPr>
+        <w:t>analysing</w:t>
+      </w:r>
+      <w:r>
+        <w:rPr>
+          <w:rFonts w:ascii="Times New Roman" w:hAnsi="Times New Roman" w:cs="Times New Roman"/>
+          <w:sz w:val="24"/>
+          <w:szCs w:val="24"/>
+        </w:rPr>
+        <w:t xml:space="preserve"> personal data from various sources. Clear guidelines and protocols should be in place to ensure that individuals' privacy rights are respected and that data is handled securely and responsibly.</w:t>
+      </w:r>
+    </w:p>
+    <w:p>
+      <w:pPr>
+        <w:ind w:left="810"/>
+        <w:jc w:val="both"/>
+        <w:rPr>
+          <w:rFonts w:ascii="Times New Roman" w:hAnsi="Times New Roman" w:cs="Times New Roman"/>
+          <w:sz w:val="24"/>
+          <w:szCs w:val="24"/>
+        </w:rPr>
+      </w:pPr>
+      <w:r>
+        <w:rPr>
+          <w:rFonts w:ascii="Times New Roman" w:hAnsi="Times New Roman" w:cs="Times New Roman"/>
+          <w:sz w:val="24"/>
+          <w:szCs w:val="24"/>
+        </w:rPr>
+        <w:t>Moreover, the risk of false positives or misidentification should be minimized to avoid unnecessary distress or stigmatization. Ongoing evaluation and refinement of detection algorithms and assessment tools are essential to improve their accuracy and reliability.</w:t>
+      </w:r>
+    </w:p>
+    <w:p>
+      <w:pPr>
+        <w:ind w:left="810"/>
+        <w:jc w:val="both"/>
+        <w:rPr>
+          <w:rFonts w:ascii="Times New Roman" w:hAnsi="Times New Roman" w:cs="Times New Roman"/>
+          <w:sz w:val="24"/>
+          <w:szCs w:val="24"/>
+        </w:rPr>
+      </w:pPr>
+      <w:r>
+        <w:rPr>
+          <w:rFonts w:ascii="Times New Roman" w:hAnsi="Times New Roman" w:cs="Times New Roman"/>
+          <w:sz w:val="24"/>
+          <w:szCs w:val="24"/>
+        </w:rPr>
+        <w:t>Despite these challenges, the ongoing development and implementation of effective suicide detection and intervention strategies remain critical public health priorities. By leveraging multidisciplinary approaches, advanced technologies, and evidence-based interventions, we can work towards reducing the devastating impact of suicide and providing timely support to those in need.</w:t>
       </w:r>
     </w:p>
     <w:p>
@@ -15086,23 +15478,7 @@
           <w:sz w:val="24"/>
           <w:szCs w:val="24"/>
         </w:rPr>
-        <w:t>Firstly, the alarming global statistics surrounding suicide rates underscore the urgency of developing effective detection methods. According to the World Health Organization (WHO), close to 800,000 individuals die due to suicide every year, making it a significant public health concern. These numbers highlight the critical need for proactive measures to identify and support individuals at risk of suicide.</w:t>
-      </w:r>
-      <w:r>
-        <w:rPr>
-          <w:rFonts w:ascii="Times New Roman" w:hAnsi="Times New Roman" w:cs="Times New Roman"/>
-          <w:sz w:val="24"/>
-          <w:szCs w:val="24"/>
-        </w:rPr>
-        <w:t xml:space="preserve"> </w:t>
-      </w:r>
-      <w:r>
-        <w:rPr>
-          <w:rFonts w:ascii="Times New Roman" w:hAnsi="Times New Roman" w:cs="Times New Roman"/>
-          <w:sz w:val="24"/>
-          <w:szCs w:val="24"/>
-        </w:rPr>
-        <w:t>Moreover, the evolving landscape of mental health challenges, exacerbated by factors such as social isolation, economic instability, and access to harmful online content, further amplifies the need for advanced suicide detection techniques. Rapid advancements in technology and the proliferation of social media platforms have reshaped communication patterns and created new avenues for expressing distress and seeking help. As such, there is a growing recognition of the potential of leveraging these technological advancements to enhance suicide detection and prevention efforts.</w:t>
+        <w:t>The alarming global statistics on suicide rates underscore the urgent need for developing effective detection methods. According to the World Health Organization (WHO), nearly 800,000 people die by suicide every year, making it a significant public health concern. These staggering numbers highlight the critical necessity for proactive measures to identify and support individuals at risk of suicide. Additionally, the evolving landscape of mental health challenges, exacerbated by factors such as social isolation, economic instability, and exposure to harmful online content, further amplifies the need for advanced suicide detection techniques.</w:t>
       </w:r>
     </w:p>
     <w:p>
@@ -15121,7 +15497,71 @@
           <w:sz w:val="24"/>
           <w:szCs w:val="24"/>
         </w:rPr>
-        <w:t>Additionally, the complex nature of suicidal behaviour presents a formidable challenge for traditional detection methods. Suicide risk is influenced by a myriad of factors, including individual psychology, social dynamics, and environmental stressors. Traditional approaches to suicide detection often rely on subjective assessments and may overlook subtle indicators of risk. Thus, there is a pressing need for innovative methodologies that can integrate diverse data sources and analyse complex patterns to accurately identify individuals at risk of suicidal behaviour.</w:t>
+        <w:t>The rapid advancements in technology and the proliferation of social media platforms have reshaped communication patterns and created new avenues for expressing distress and seeking help. Consequently, there is a growing recognition of the potential to leverage these technological advancements to enhance suicide detection and prevention efforts.</w:t>
+      </w:r>
+      <w:r>
+        <w:rPr>
+          <w:rFonts w:ascii="Times New Roman" w:hAnsi="Times New Roman" w:cs="Times New Roman"/>
+          <w:sz w:val="24"/>
+          <w:szCs w:val="24"/>
+        </w:rPr>
+        <w:t xml:space="preserve"> </w:t>
+      </w:r>
+      <w:r>
+        <w:rPr>
+          <w:rFonts w:ascii="Times New Roman" w:hAnsi="Times New Roman" w:cs="Times New Roman"/>
+          <w:sz w:val="24"/>
+          <w:szCs w:val="24"/>
+        </w:rPr>
+        <w:t xml:space="preserve">Moreover, the complex nature of suicidal </w:t>
+      </w:r>
+      <w:r>
+        <w:rPr>
+          <w:rFonts w:ascii="Times New Roman" w:hAnsi="Times New Roman" w:cs="Times New Roman"/>
+          <w:sz w:val="24"/>
+          <w:szCs w:val="24"/>
+        </w:rPr>
+        <w:t>behaviour</w:t>
+      </w:r>
+      <w:r>
+        <w:rPr>
+          <w:rFonts w:ascii="Times New Roman" w:hAnsi="Times New Roman" w:cs="Times New Roman"/>
+          <w:sz w:val="24"/>
+          <w:szCs w:val="24"/>
+        </w:rPr>
+        <w:t xml:space="preserve"> presents a formidable challenge for traditional detection methods. Suicide risk is influenced by a multitude of factors, including individual psychology, social dynamics, and environmental stressors. Conventional approaches to suicide detection often rely on subjective assessments and may overlook subtle indicators of risk. Thus, there is an urgent need for innovative methodologies that can integrate diverse data sources and </w:t>
+      </w:r>
+      <w:r>
+        <w:rPr>
+          <w:rFonts w:ascii="Times New Roman" w:hAnsi="Times New Roman" w:cs="Times New Roman"/>
+          <w:sz w:val="24"/>
+          <w:szCs w:val="24"/>
+        </w:rPr>
+        <w:t>analyse</w:t>
+      </w:r>
+      <w:r>
+        <w:rPr>
+          <w:rFonts w:ascii="Times New Roman" w:hAnsi="Times New Roman" w:cs="Times New Roman"/>
+          <w:sz w:val="24"/>
+          <w:szCs w:val="24"/>
+        </w:rPr>
+        <w:t xml:space="preserve"> complex patterns to accurately identify individuals at risk of suicidal </w:t>
+      </w:r>
+      <w:r>
+        <w:rPr>
+          <w:rFonts w:ascii="Times New Roman" w:hAnsi="Times New Roman" w:cs="Times New Roman"/>
+          <w:sz w:val="24"/>
+          <w:szCs w:val="24"/>
+        </w:rPr>
+        <w:t>behaviour</w:t>
+      </w:r>
+      <w:r>
+        <w:rPr>
+          <w:rFonts w:ascii="Times New Roman" w:hAnsi="Times New Roman" w:cs="Times New Roman"/>
+          <w:sz w:val="24"/>
+          <w:szCs w:val="24"/>
+        </w:rPr>
+        <w:t>.</w:t>
       </w:r>
     </w:p>
     <w:p>
@@ -15140,7 +15580,64 @@
           <w:sz w:val="24"/>
           <w:szCs w:val="24"/>
         </w:rPr>
-        <w:t>The formulation of the problem within the context of suicide detection involves defining clear objectives and research questions aimed at addressing existing gaps and challenges in the field. This includes identifying the specific populations or demographics most at risk, understanding the unique risk factors associated with different contexts, and developing methodologies that can effectively capture and analyse relevant data sources.</w:t>
+        <w:t xml:space="preserve">The formulation of the problem within the context of suicide detection involves defining clear objectives and research questions aimed at addressing existing gaps and challenges in the field. This includes identifying specific populations or demographics most at risk, understanding the unique risk factors associated with different contexts, and developing methodologies that can effectively capture and </w:t>
+      </w:r>
+      <w:r>
+        <w:rPr>
+          <w:rFonts w:ascii="Times New Roman" w:hAnsi="Times New Roman" w:cs="Times New Roman"/>
+          <w:sz w:val="24"/>
+          <w:szCs w:val="24"/>
+        </w:rPr>
+        <w:t>analyse</w:t>
+      </w:r>
+      <w:r>
+        <w:rPr>
+          <w:rFonts w:ascii="Times New Roman" w:hAnsi="Times New Roman" w:cs="Times New Roman"/>
+          <w:sz w:val="24"/>
+          <w:szCs w:val="24"/>
+        </w:rPr>
+        <w:t xml:space="preserve"> relevant data sources.</w:t>
+      </w:r>
+      <w:r>
+        <w:rPr>
+          <w:rFonts w:ascii="Times New Roman" w:hAnsi="Times New Roman" w:cs="Times New Roman"/>
+          <w:sz w:val="24"/>
+          <w:szCs w:val="24"/>
+        </w:rPr>
+        <w:t xml:space="preserve"> </w:t>
+      </w:r>
+      <w:r>
+        <w:rPr>
+          <w:rFonts w:ascii="Times New Roman" w:hAnsi="Times New Roman" w:cs="Times New Roman"/>
+          <w:sz w:val="24"/>
+          <w:szCs w:val="24"/>
+        </w:rPr>
+        <w:t xml:space="preserve">Furthermore, problem formulation entails considering the ethical implications and potential limitations of suicide detection methods. Issues such as privacy concerns, data security, and the risk of false positives must be carefully weighed and addressed in the design and </w:t>
+      </w:r>
+      <w:r>
+        <w:rPr>
+          <w:rFonts w:ascii="Times New Roman" w:hAnsi="Times New Roman" w:cs="Times New Roman"/>
+          <w:sz w:val="24"/>
+          <w:szCs w:val="24"/>
+        </w:rPr>
+        <w:lastRenderedPageBreak/>
+        <w:t>implementation of detection systems.</w:t>
+      </w:r>
+      <w:r>
+        <w:rPr>
+          <w:rFonts w:ascii="Times New Roman" w:hAnsi="Times New Roman" w:cs="Times New Roman"/>
+          <w:sz w:val="24"/>
+          <w:szCs w:val="24"/>
+        </w:rPr>
+        <w:t xml:space="preserve"> </w:t>
+      </w:r>
+      <w:r>
+        <w:rPr>
+          <w:rFonts w:ascii="Times New Roman" w:hAnsi="Times New Roman" w:cs="Times New Roman"/>
+          <w:sz w:val="24"/>
+          <w:szCs w:val="24"/>
+        </w:rPr>
+        <w:t>The global statistics on suicide rates are alarming, and they highlight the critical need for effective detection methods. With nearly 800,000 people dying by suicide every year, according to the WHO, this issue has become a significant public health concern. The evolving landscape of mental health challenges, exacerbated by factors like social isolation, economic instability, and exposure to harmful online content, further intensifies the need for advanced suicide detection techniques.</w:t>
       </w:r>
     </w:p>
     <w:p>
@@ -15159,13 +15656,169 @@
           <w:sz w:val="24"/>
           <w:szCs w:val="24"/>
         </w:rPr>
-        <w:t>Furthermore, problem formulation entails considering the ethical implications and potential limitations of suicide detection methods. Issues such as privacy concerns, data security, and the risk of false positives must be carefully weighed and addressed in the design and implementation of detection systems.</w:t>
+        <w:t>The rapid advancements in technology and the proliferation of social media platforms have transformed communication patterns, creating new avenues for individuals to express distress and seek help. As a result, there is a growing recognition of the potential to leverage these technological advancements to enhance suicide detection and prevention efforts.</w:t>
       </w:r>
     </w:p>
     <w:p>
       <w:pPr>
         <w:ind w:left="810"/>
-      </w:pPr>
+        <w:jc w:val="both"/>
+        <w:rPr>
+          <w:rFonts w:ascii="Times New Roman" w:hAnsi="Times New Roman" w:cs="Times New Roman"/>
+          <w:sz w:val="24"/>
+          <w:szCs w:val="24"/>
+        </w:rPr>
+      </w:pPr>
+      <w:r>
+        <w:rPr>
+          <w:rFonts w:ascii="Times New Roman" w:hAnsi="Times New Roman" w:cs="Times New Roman"/>
+          <w:sz w:val="24"/>
+          <w:szCs w:val="24"/>
+        </w:rPr>
+        <w:t xml:space="preserve">However, the complex nature of suicidal </w:t>
+      </w:r>
+      <w:r>
+        <w:rPr>
+          <w:rFonts w:ascii="Times New Roman" w:hAnsi="Times New Roman" w:cs="Times New Roman"/>
+          <w:sz w:val="24"/>
+          <w:szCs w:val="24"/>
+        </w:rPr>
+        <w:t>behaviour</w:t>
+      </w:r>
+      <w:r>
+        <w:rPr>
+          <w:rFonts w:ascii="Times New Roman" w:hAnsi="Times New Roman" w:cs="Times New Roman"/>
+          <w:sz w:val="24"/>
+          <w:szCs w:val="24"/>
+        </w:rPr>
+        <w:t xml:space="preserve"> presents a formidable challenge for traditional detection methods. Suicide risk is influenced by a myriad of factors, including individual psychology, social dynamics, and environmental stressors. Conventional approaches often rely on subjective assessments and may overlook subtle indicators of risk. Therefore, there is an urgent need for innovative methodologies that can integrate diverse data sources and </w:t>
+      </w:r>
+      <w:r>
+        <w:rPr>
+          <w:rFonts w:ascii="Times New Roman" w:hAnsi="Times New Roman" w:cs="Times New Roman"/>
+          <w:sz w:val="24"/>
+          <w:szCs w:val="24"/>
+        </w:rPr>
+        <w:t>analyse</w:t>
+      </w:r>
+      <w:r>
+        <w:rPr>
+          <w:rFonts w:ascii="Times New Roman" w:hAnsi="Times New Roman" w:cs="Times New Roman"/>
+          <w:sz w:val="24"/>
+          <w:szCs w:val="24"/>
+        </w:rPr>
+        <w:t xml:space="preserve"> complex patterns to accurately identify individuals at risk of suicidal </w:t>
+      </w:r>
+      <w:r>
+        <w:rPr>
+          <w:rFonts w:ascii="Times New Roman" w:hAnsi="Times New Roman" w:cs="Times New Roman"/>
+          <w:sz w:val="24"/>
+          <w:szCs w:val="24"/>
+        </w:rPr>
+        <w:t>behaviour</w:t>
+      </w:r>
+      <w:r>
+        <w:rPr>
+          <w:rFonts w:ascii="Times New Roman" w:hAnsi="Times New Roman" w:cs="Times New Roman"/>
+          <w:sz w:val="24"/>
+          <w:szCs w:val="24"/>
+        </w:rPr>
+        <w:t>.</w:t>
+      </w:r>
+      <w:r>
+        <w:rPr>
+          <w:rFonts w:ascii="Times New Roman" w:hAnsi="Times New Roman" w:cs="Times New Roman"/>
+          <w:sz w:val="24"/>
+          <w:szCs w:val="24"/>
+        </w:rPr>
+        <w:t xml:space="preserve"> </w:t>
+      </w:r>
+      <w:r>
+        <w:rPr>
+          <w:rFonts w:ascii="Times New Roman" w:hAnsi="Times New Roman" w:cs="Times New Roman"/>
+          <w:sz w:val="24"/>
+          <w:szCs w:val="24"/>
+        </w:rPr>
+        <w:t xml:space="preserve">The formulation of the problem within the context of suicide detection involves defining clear objectives and research questions aimed at addressing existing gaps and challenges in the field. This includes identifying specific populations or demographics most at risk, understanding the unique risk factors associated with different contexts, and developing methodologies that can effectively capture and </w:t>
+      </w:r>
+      <w:r>
+        <w:rPr>
+          <w:rFonts w:ascii="Times New Roman" w:hAnsi="Times New Roman" w:cs="Times New Roman"/>
+          <w:sz w:val="24"/>
+          <w:szCs w:val="24"/>
+        </w:rPr>
+        <w:t>analyse</w:t>
+      </w:r>
+      <w:r>
+        <w:rPr>
+          <w:rFonts w:ascii="Times New Roman" w:hAnsi="Times New Roman" w:cs="Times New Roman"/>
+          <w:sz w:val="24"/>
+          <w:szCs w:val="24"/>
+        </w:rPr>
+        <w:t xml:space="preserve"> relevant data sources.</w:t>
+      </w:r>
+      <w:r>
+        <w:rPr>
+          <w:rFonts w:ascii="Times New Roman" w:hAnsi="Times New Roman" w:cs="Times New Roman"/>
+          <w:sz w:val="24"/>
+          <w:szCs w:val="24"/>
+        </w:rPr>
+        <w:t xml:space="preserve"> A</w:t>
+      </w:r>
+      <w:r>
+        <w:rPr>
+          <w:rFonts w:ascii="Times New Roman" w:hAnsi="Times New Roman" w:cs="Times New Roman"/>
+          <w:sz w:val="24"/>
+          <w:szCs w:val="24"/>
+        </w:rPr>
+        <w:t>dditionally, problem formulation requires considering the ethical implications and potential limitations of suicide detection methods. Issues such as privacy concerns, data security, and the risk of false positives must be carefully weighed and addressed in the design and implementation of detection systems.</w:t>
+      </w:r>
+    </w:p>
+    <w:p>
+      <w:pPr>
+        <w:ind w:left="810"/>
+        <w:jc w:val="both"/>
+      </w:pPr>
+      <w:r>
+        <w:rPr>
+          <w:rFonts w:ascii="Times New Roman" w:hAnsi="Times New Roman" w:cs="Times New Roman"/>
+          <w:sz w:val="24"/>
+          <w:szCs w:val="24"/>
+        </w:rPr>
+        <w:t xml:space="preserve">The alarming global statistics on suicide rates, coupled with the evolving landscape of mental health challenges and technological advancements, underscore the urgency of developing effective suicide detection methods. The complex nature of suicidal </w:t>
+      </w:r>
+      <w:r>
+        <w:rPr>
+          <w:rFonts w:ascii="Times New Roman" w:hAnsi="Times New Roman" w:cs="Times New Roman"/>
+          <w:sz w:val="24"/>
+          <w:szCs w:val="24"/>
+        </w:rPr>
+        <w:t>behaviour</w:t>
+      </w:r>
+      <w:r>
+        <w:rPr>
+          <w:rFonts w:ascii="Times New Roman" w:hAnsi="Times New Roman" w:cs="Times New Roman"/>
+          <w:sz w:val="24"/>
+          <w:szCs w:val="24"/>
+        </w:rPr>
+        <w:t xml:space="preserve"> demands innovative methodologies that can integrate diverse data sources and </w:t>
+      </w:r>
+      <w:r>
+        <w:rPr>
+          <w:rFonts w:ascii="Times New Roman" w:hAnsi="Times New Roman" w:cs="Times New Roman"/>
+          <w:sz w:val="24"/>
+          <w:szCs w:val="24"/>
+        </w:rPr>
+        <w:t>analyse</w:t>
+      </w:r>
+      <w:r>
+        <w:rPr>
+          <w:rFonts w:ascii="Times New Roman" w:hAnsi="Times New Roman" w:cs="Times New Roman"/>
+          <w:sz w:val="24"/>
+          <w:szCs w:val="24"/>
+        </w:rPr>
+        <w:t xml:space="preserve"> complex patterns. Problem formulation in this context involves defining clear objectives, understanding unique risk factors, and considering ethical implications and potential limitations.</w:t>
+      </w:r>
     </w:p>
     <w:p>
       <w:pPr>
@@ -15222,7 +15875,79 @@
           <w:sz w:val="24"/>
           <w:szCs w:val="24"/>
         </w:rPr>
-        <w:t xml:space="preserve">The objective of this research paper is to present a pioneering approach to suicide detection through the development of an innovative methodology integrating machine learning and natural language processing techniques. The primary aim is to demonstrate the effectiveness of the developed model in accurately identifying individuals at risk of suicidal behaviour, showcasing notable improvements in prediction accuracy and response time compared to existing solutions. Additionally, the paper aims to underscore the importance of early intervention and proactive monitoring in mental health care, emphasizing the potential of technology-driven approaches in suicide prevention efforts. Furthermore, the research aims to address ethical implications and privacy considerations associated with deploying such models in real-world settings and advocate for responsible and ethical deployment practices. Ultimately, the objective is to contribute to the </w:t>
+        <w:t xml:space="preserve">The objective of this research paper is to present a pioneering approach to suicide detection through the development of an innovative methodology integrating machine learning and natural language processing techniques. The primary aim is to demonstrate the effectiveness of the developed model in accurately identifying individuals at risk of suicidal behaviour, showcasing notable improvements in prediction accuracy and response time compared to existing solutions. </w:t>
+      </w:r>
+    </w:p>
+    <w:p>
+      <w:pPr>
+        <w:spacing w:line="276" w:lineRule="auto"/>
+        <w:ind w:left="810" w:right="590" w:firstLine="30"/>
+        <w:jc w:val="both"/>
+        <w:rPr>
+          <w:rFonts w:ascii="Times New Roman" w:hAnsi="Times New Roman" w:cs="Times New Roman"/>
+          <w:sz w:val="24"/>
+          <w:szCs w:val="24"/>
+        </w:rPr>
+      </w:pPr>
+      <w:r>
+        <w:rPr>
+          <w:rFonts w:ascii="Times New Roman" w:hAnsi="Times New Roman" w:cs="Times New Roman"/>
+          <w:sz w:val="24"/>
+          <w:szCs w:val="24"/>
+        </w:rPr>
+        <w:t xml:space="preserve">Suicide is a complex and multifaceted issue, often influenced by a myriad of factors, including psychological, social, and environmental determinants. Traditional methods of suicide detection have relied heavily on self-reported assessments and subjective evaluations, which may fail to capture subtle warning signs or nuanced patterns of </w:t>
+      </w:r>
+      <w:r>
+        <w:rPr>
+          <w:rFonts w:ascii="Times New Roman" w:hAnsi="Times New Roman" w:cs="Times New Roman"/>
+          <w:sz w:val="24"/>
+          <w:szCs w:val="24"/>
+        </w:rPr>
+        <w:t>behaviour</w:t>
+      </w:r>
+      <w:r>
+        <w:rPr>
+          <w:rFonts w:ascii="Times New Roman" w:hAnsi="Times New Roman" w:cs="Times New Roman"/>
+          <w:sz w:val="24"/>
+          <w:szCs w:val="24"/>
+        </w:rPr>
+        <w:t xml:space="preserve"> that could indicate suicidal ideation.</w:t>
+      </w:r>
+    </w:p>
+    <w:p>
+      <w:pPr>
+        <w:spacing w:line="276" w:lineRule="auto"/>
+        <w:ind w:left="810" w:right="590" w:firstLine="30"/>
+        <w:jc w:val="both"/>
+        <w:rPr>
+          <w:rFonts w:ascii="Times New Roman" w:hAnsi="Times New Roman" w:cs="Times New Roman"/>
+          <w:sz w:val="24"/>
+          <w:szCs w:val="24"/>
+        </w:rPr>
+      </w:pPr>
+      <w:r>
+        <w:rPr>
+          <w:rFonts w:ascii="Times New Roman" w:hAnsi="Times New Roman" w:cs="Times New Roman"/>
+          <w:sz w:val="24"/>
+          <w:szCs w:val="24"/>
+        </w:rPr>
+        <w:t xml:space="preserve">By leveraging the power of machine learning and natural language processing, this research aims to develop a robust model that can </w:t>
+      </w:r>
+      <w:r>
+        <w:rPr>
+          <w:rFonts w:ascii="Times New Roman" w:hAnsi="Times New Roman" w:cs="Times New Roman"/>
+          <w:sz w:val="24"/>
+          <w:szCs w:val="24"/>
+        </w:rPr>
+        <w:t>analyse</w:t>
+      </w:r>
+      <w:r>
+        <w:rPr>
+          <w:rFonts w:ascii="Times New Roman" w:hAnsi="Times New Roman" w:cs="Times New Roman"/>
+          <w:sz w:val="24"/>
+          <w:szCs w:val="24"/>
+        </w:rPr>
+        <w:t xml:space="preserve"> a diverse range of data sources, including social media </w:t>
       </w:r>
       <w:r>
         <w:rPr>
@@ -15231,7 +15956,168 @@
           <w:szCs w:val="24"/>
         </w:rPr>
         <w:lastRenderedPageBreak/>
-        <w:t>ongoing discourse on leveraging artificial intelligence for positive social impact, particularly in the critical realm of mental health.</w:t>
+        <w:t>posts, online forums, and digital communication channels. The model's ability to process and comprehend natural language inputs holds immense potential for identifying subtle linguistic cues, emotional patterns, and contextual information that may be indicative of suicidal risk.</w:t>
+      </w:r>
+    </w:p>
+    <w:p>
+      <w:pPr>
+        <w:spacing w:line="276" w:lineRule="auto"/>
+        <w:ind w:left="810" w:right="590" w:firstLine="30"/>
+        <w:jc w:val="both"/>
+        <w:rPr>
+          <w:rFonts w:ascii="Times New Roman" w:hAnsi="Times New Roman" w:cs="Times New Roman"/>
+          <w:sz w:val="24"/>
+          <w:szCs w:val="24"/>
+        </w:rPr>
+      </w:pPr>
+      <w:r>
+        <w:rPr>
+          <w:rFonts w:ascii="Times New Roman" w:hAnsi="Times New Roman" w:cs="Times New Roman"/>
+          <w:sz w:val="24"/>
+          <w:szCs w:val="24"/>
+        </w:rPr>
+        <w:t xml:space="preserve">Furthermore, the proposed methodology seeks to address the limitations of existing solutions in terms of prediction accuracy and response time. Conventional approaches often struggle to keep pace with the dynamic nature of suicidal </w:t>
+      </w:r>
+      <w:r>
+        <w:rPr>
+          <w:rFonts w:ascii="Times New Roman" w:hAnsi="Times New Roman" w:cs="Times New Roman"/>
+          <w:sz w:val="24"/>
+          <w:szCs w:val="24"/>
+        </w:rPr>
+        <w:t>behaviour</w:t>
+      </w:r>
+      <w:r>
+        <w:rPr>
+          <w:rFonts w:ascii="Times New Roman" w:hAnsi="Times New Roman" w:cs="Times New Roman"/>
+          <w:sz w:val="24"/>
+          <w:szCs w:val="24"/>
+        </w:rPr>
+        <w:t xml:space="preserve"> and may fail to provide timely interventions. By harnessing the computational power of machine learning algorithms and the ability to process large volumes of data in real-time, the developed model aims to achieve higher levels of accuracy and expedite the identification of at-risk individuals, enabling more rapid and effective response mechanisms.</w:t>
+      </w:r>
+    </w:p>
+    <w:p>
+      <w:pPr>
+        <w:spacing w:line="276" w:lineRule="auto"/>
+        <w:ind w:left="810" w:right="590" w:firstLine="30"/>
+        <w:jc w:val="both"/>
+        <w:rPr>
+          <w:rFonts w:ascii="Times New Roman" w:hAnsi="Times New Roman" w:cs="Times New Roman"/>
+          <w:sz w:val="24"/>
+          <w:szCs w:val="24"/>
+        </w:rPr>
+      </w:pPr>
+      <w:r>
+        <w:rPr>
+          <w:rFonts w:ascii="Times New Roman" w:hAnsi="Times New Roman" w:cs="Times New Roman"/>
+          <w:sz w:val="24"/>
+          <w:szCs w:val="24"/>
+        </w:rPr>
+        <w:t>In addition to its technical contributions, this research paper aims to underscore the importance of early intervention and proactive monitoring in mental health care. Suicide prevention is a complex challenge that requires a multidisciplinary approach, and this research emphasizes the potential of technology-driven approaches to complement and enhance existing efforts. By leveraging the capabilities of artificial intelligence, the proposed solution can serve as a valuable tool for mental health professionals, enabling them to identify and reach out to individuals in need proactively, potentially preventing tragic outcomes.</w:t>
+      </w:r>
+    </w:p>
+    <w:p>
+      <w:pPr>
+        <w:spacing w:line="276" w:lineRule="auto"/>
+        <w:ind w:left="810" w:right="590" w:firstLine="30"/>
+        <w:jc w:val="both"/>
+        <w:rPr>
+          <w:rFonts w:ascii="Times New Roman" w:hAnsi="Times New Roman" w:cs="Times New Roman"/>
+          <w:sz w:val="24"/>
+          <w:szCs w:val="24"/>
+        </w:rPr>
+      </w:pPr>
+      <w:r>
+        <w:rPr>
+          <w:rFonts w:ascii="Times New Roman" w:hAnsi="Times New Roman" w:cs="Times New Roman"/>
+          <w:sz w:val="24"/>
+          <w:szCs w:val="24"/>
+        </w:rPr>
+        <w:t>Moreover, the research recognizes the ethical implications and privacy considerations associated with deploying such models in real-world settings. As the developed model processes sensitive personal data, including social media posts and digital communications, it is imperative to address issues of privacy, data security, and responsible use of artificial intelligence. The paper aims to provide a comprehensive discussion on ethical considerations and propose guidelines for responsible and ethical deployment practices, ensuring that the benefits of the technology are maximized while mitigating potential risks and upholding individual privacy rights.</w:t>
+      </w:r>
+    </w:p>
+    <w:p>
+      <w:pPr>
+        <w:spacing w:line="276" w:lineRule="auto"/>
+        <w:ind w:left="810" w:right="590" w:firstLine="30"/>
+        <w:jc w:val="both"/>
+        <w:rPr>
+          <w:rFonts w:ascii="Times New Roman" w:hAnsi="Times New Roman" w:cs="Times New Roman"/>
+          <w:sz w:val="24"/>
+          <w:szCs w:val="24"/>
+        </w:rPr>
+      </w:pPr>
+      <w:r>
+        <w:rPr>
+          <w:rFonts w:ascii="Times New Roman" w:hAnsi="Times New Roman" w:cs="Times New Roman"/>
+          <w:sz w:val="24"/>
+          <w:szCs w:val="24"/>
+        </w:rPr>
+        <w:t xml:space="preserve">Ultimately, this research </w:t>
+      </w:r>
+      <w:r>
+        <w:rPr>
+          <w:rFonts w:ascii="Times New Roman" w:hAnsi="Times New Roman" w:cs="Times New Roman"/>
+          <w:sz w:val="24"/>
+          <w:szCs w:val="24"/>
+        </w:rPr>
+        <w:t>endeavours</w:t>
+      </w:r>
+      <w:r>
+        <w:rPr>
+          <w:rFonts w:ascii="Times New Roman" w:hAnsi="Times New Roman" w:cs="Times New Roman"/>
+          <w:sz w:val="24"/>
+          <w:szCs w:val="24"/>
+        </w:rPr>
+        <w:t xml:space="preserve"> to contribute to the ongoing discourse on leveraging artificial intelligence for positive social impact, particularly in the critical realm of mental health. By developing an innovative and effective solution for suicide detection, the research aims to demonstrate the potential of technology to save lives and support mental well-being. It serves as a testament to the power of interdisciplinary collaboration, bringing together experts from fields such as computer science, psychology, and public health to tackle one of the most pressing challenges facing society.</w:t>
+      </w:r>
+    </w:p>
+    <w:p>
+      <w:pPr>
+        <w:spacing w:line="276" w:lineRule="auto"/>
+        <w:ind w:left="810" w:right="590" w:firstLine="30"/>
+        <w:jc w:val="both"/>
+        <w:rPr>
+          <w:rFonts w:ascii="Times New Roman" w:hAnsi="Times New Roman" w:cs="Times New Roman"/>
+          <w:sz w:val="24"/>
+          <w:szCs w:val="24"/>
+        </w:rPr>
+      </w:pPr>
+      <w:r>
+        <w:rPr>
+          <w:rFonts w:ascii="Times New Roman" w:hAnsi="Times New Roman" w:cs="Times New Roman"/>
+          <w:sz w:val="24"/>
+          <w:szCs w:val="24"/>
+        </w:rPr>
+        <w:t>So, the objective of this research paper is to develop and present a pioneering approach to suicide detection through the integration of machine learning and natural language processing techniques. The proposed methodology aims to improve prediction accuracy, response time, and early intervention capabilities, while addressing ethical and privacy considerations. By leveraging the capabilities of artificial intelligence, this research seeks to contribute to the ongoing efforts in suicide prevention and mental health care, ultimately demonstrating the potential of technology to create positive social impact.</w:t>
+      </w:r>
+    </w:p>
+    <w:p>
+      <w:pPr>
+        <w:spacing w:line="276" w:lineRule="auto"/>
+        <w:ind w:left="810" w:right="590" w:firstLine="30"/>
+        <w:jc w:val="both"/>
+        <w:rPr>
+          <w:rFonts w:ascii="Times New Roman" w:hAnsi="Times New Roman" w:cs="Times New Roman"/>
+          <w:sz w:val="24"/>
+          <w:szCs w:val="24"/>
+        </w:rPr>
+      </w:pPr>
+      <w:r>
+        <w:rPr>
+          <w:rFonts w:ascii="Times New Roman" w:hAnsi="Times New Roman" w:cs="Times New Roman"/>
+          <w:sz w:val="24"/>
+          <w:szCs w:val="24"/>
+        </w:rPr>
+        <w:t xml:space="preserve">Additionally, the paper aims to underscore the importance of early intervention and proactive monitoring in mental health care, emphasizing the potential of technology-driven approaches in suicide prevention efforts. Furthermore, the research aims to address ethical implications and </w:t>
+      </w:r>
+      <w:r>
+        <w:rPr>
+          <w:rFonts w:ascii="Times New Roman" w:hAnsi="Times New Roman" w:cs="Times New Roman"/>
+          <w:sz w:val="24"/>
+          <w:szCs w:val="24"/>
+        </w:rPr>
+        <w:lastRenderedPageBreak/>
+        <w:t>privacy considerations associated with deploying such models in real-world settings and advocate for responsible and ethical deployment practices. Ultimately, the objective is to contribute to the ongoing discourse on leveraging artificial intelligence for positive social impact, particularly in the critical realm of mental health.</w:t>
       </w:r>
     </w:p>
     <w:p>
@@ -16535,56 +17421,20 @@
               <w:rPr>
                 <w:sz w:val="20"/>
               </w:rPr>
-              <w:t>of</w:t>
-            </w:r>
-          </w:p>
-          <w:p>
-            <w:pPr>
-              <w:pStyle w:val="TableParagraph"/>
-              <w:tabs>
-                <w:tab w:val="left" w:pos="1390"/>
-                <w:tab w:val="left" w:pos="1930"/>
-                <w:tab w:val="left" w:pos="2445"/>
-              </w:tabs>
-              <w:spacing w:before="20" w:line="254" w:lineRule="auto"/>
-              <w:ind w:left="298" w:right="103"/>
-              <w:jc w:val="center"/>
-              <w:rPr>
-                <w:sz w:val="20"/>
-              </w:rPr>
-            </w:pPr>
-            <w:r>
-              <w:rPr>
-                <w:sz w:val="20"/>
-              </w:rPr>
-              <w:t>individuals</w:t>
-            </w:r>
-            <w:r>
-              <w:rPr>
-                <w:sz w:val="20"/>
-              </w:rPr>
-              <w:tab/>
-              <w:t>and</w:t>
-            </w:r>
-            <w:r>
-              <w:rPr>
-                <w:sz w:val="20"/>
-              </w:rPr>
-              <w:tab/>
-              <w:t>has</w:t>
-            </w:r>
-            <w:r>
-              <w:rPr>
-                <w:sz w:val="20"/>
-              </w:rPr>
-              <w:tab/>
+              <w:t>of individuals</w:t>
+            </w:r>
+            <w:r>
+              <w:rPr>
+                <w:sz w:val="20"/>
+              </w:rPr>
+              <w:t xml:space="preserve"> and h</w:t>
             </w:r>
             <w:r>
               <w:rPr>
                 <w:spacing w:val="-2"/>
                 <w:sz w:val="20"/>
               </w:rPr>
-              <w:t>the</w:t>
+              <w:t>as the</w:t>
             </w:r>
             <w:r>
               <w:rPr>
@@ -16599,17 +17449,12 @@
               </w:rPr>
               <w:t>capability</w:t>
             </w:r>
-          </w:p>
-          <w:p>
-            <w:pPr>
-              <w:pStyle w:val="TableParagraph"/>
-              <w:spacing w:before="9" w:line="259" w:lineRule="auto"/>
-              <w:ind w:left="298" w:right="1367"/>
-              <w:jc w:val="center"/>
-              <w:rPr>
-                <w:sz w:val="20"/>
-              </w:rPr>
-            </w:pPr>
+            <w:r>
+              <w:rPr>
+                <w:sz w:val="20"/>
+              </w:rPr>
+              <w:t xml:space="preserve"> </w:t>
+            </w:r>
             <w:r>
               <w:rPr>
                 <w:sz w:val="20"/>
@@ -19706,6 +20551,7 @@
             <w:pPr>
               <w:pStyle w:val="TableParagraph"/>
               <w:spacing w:before="2"/>
+              <w:jc w:val="center"/>
               <w:rPr>
                 <w:color w:val="000000" w:themeColor="text1"/>
                 <w:sz w:val="20"/>
@@ -19773,6 +20619,7 @@
             <w:pPr>
               <w:shd w:val="clear" w:color="auto" w:fill="FFFFFF"/>
               <w:spacing w:before="100" w:beforeAutospacing="1" w:after="100" w:afterAutospacing="1"/>
+              <w:jc w:val="center"/>
               <w:rPr>
                 <w:rFonts w:ascii="Times New Roman" w:hAnsi="Times New Roman" w:cs="Times New Roman"/>
                 <w:color w:val="000000" w:themeColor="text1"/>
@@ -29998,8 +30845,8 @@
           <w:u w:val="none"/>
         </w:rPr>
       </w:pPr>
-      <w:bookmarkStart w:id="29" w:name="_Hlk165371052"/>
-      <w:bookmarkStart w:id="30" w:name="_Toc166251774"/>
+      <w:bookmarkStart w:id="29" w:name="_Toc166251774"/>
+      <w:bookmarkStart w:id="30" w:name="_Hlk165371052"/>
       <w:r>
         <w:rPr>
           <w:u w:val="none"/>
@@ -30013,7 +30860,7 @@
         </w:rPr>
         <w:t>5</w:t>
       </w:r>
-      <w:bookmarkEnd w:id="30"/>
+      <w:bookmarkEnd w:id="29"/>
     </w:p>
     <w:p>
       <w:pPr>
@@ -30037,7 +30884,7 @@
       </w:r>
       <w:bookmarkEnd w:id="31"/>
     </w:p>
-    <w:bookmarkEnd w:id="29"/>
+    <w:bookmarkEnd w:id="30"/>
     <w:p>
       <w:pPr>
         <w:jc w:val="both"/>
@@ -31426,7 +32273,7 @@
           <w:sz w:val="20"/>
         </w:rPr>
         <w:drawing>
-          <wp:inline distT="0" distB="0" distL="0" distR="0" wp14:anchorId="3508B5C2" wp14:editId="5D77868E">
+          <wp:inline distT="0" distB="0" distL="0" distR="0" wp14:anchorId="3508B5C2" wp14:editId="2FA16771">
             <wp:extent cx="3141136" cy="2355850"/>
             <wp:effectExtent l="0" t="0" r="2540" b="6350"/>
             <wp:docPr id="5" name="image3.jpeg"/>
@@ -43007,7 +43854,7 @@
           <w:szCs w:val="28"/>
         </w:rPr>
         <w:drawing>
-          <wp:inline distT="0" distB="0" distL="0" distR="0" wp14:anchorId="00D9D5C1" wp14:editId="433EDB80">
+          <wp:inline distT="0" distB="0" distL="0" distR="0" wp14:anchorId="00D9D5C1" wp14:editId="1E9AB1BD">
             <wp:extent cx="7015767" cy="2945130"/>
             <wp:effectExtent l="19050" t="19050" r="13970" b="26670"/>
             <wp:docPr id="6" name="Picture 5">
@@ -47146,7 +47993,6 @@
   <w:style w:type="character" w:default="1" w:styleId="DefaultParagraphFont">
     <w:name w:val="Default Paragraph Font"/>
     <w:uiPriority w:val="1"/>
-    <w:semiHidden/>
     <w:unhideWhenUsed/>
   </w:style>
   <w:style w:type="table" w:default="1" w:styleId="TableNormal">

</xml_diff>